<commit_message>
small update to content-based filtering
</commit_message>
<xml_diff>
--- a/Content-based filtering.docx
+++ b/Content-based filtering.docx
@@ -33,8 +33,6 @@
       <w:r>
         <w:t>If we look at a high level architecture of a content-based system. We generally see three main components:</w:t>
       </w:r>
-      <w:bookmarkStart w:id="0" w:name="_GoBack"/>
-      <w:bookmarkEnd w:id="0"/>
     </w:p>
     <w:p>
       <w:r>
@@ -44,13 +42,7 @@
         <w:t>Content analyser:</w:t>
       </w:r>
       <w:r>
-        <w:t xml:space="preserve"> A way of retrieving data from a source, or from multiple </w:t>
-      </w:r>
-      <w:r>
-        <w:t>source</w:t>
-      </w:r>
-      <w:r>
-        <w:t xml:space="preserve">s. This data will then go into categories, that are easy to read by the other parts of the program. This part of the program will only be called, when there is a change to the data in the source, and the program need to update the database. </w:t>
+        <w:t xml:space="preserve"> A way of retrieving data from a source, or from multiple sources. This data will then go into categories, that are easy to read by the other parts of the program. This part of the program will only be called, when there is a change to the data in the source, and the program need to update the database. </w:t>
       </w:r>
     </w:p>
     <w:p>
@@ -64,14 +56,13 @@
         <w:t xml:space="preserve"> This part of the program will take the users data, and try to generalise the content to one of the categories. </w:t>
       </w:r>
       <w:r>
-        <w:t xml:space="preserve">The user data can come in many forms, including a feedback system in the program, or a database that keep track of what kind of music the user </w:t>
-      </w:r>
-      <w:r>
-        <w:t>listened</w:t>
-      </w:r>
-      <w:r>
-        <w:t xml:space="preserve"> to the most often.</w:t>
-      </w:r>
+        <w:t>The user data can come in many forms, including a feedback system in the program, or a database that keep track of what kind of music the user listened to the most often.</w:t>
+      </w:r>
+      <w:r>
+        <w:t xml:space="preserve"> Lastly the user can specify, at the point where they create their profile, what kind of genres they like. With this method they can get recommendations without having ever used the program.</w:t>
+      </w:r>
+      <w:bookmarkStart w:id="0" w:name="_GoBack"/>
+      <w:bookmarkEnd w:id="0"/>
     </w:p>
     <w:p>
       <w:r>
@@ -125,6 +116,7 @@
           <w:noProof/>
           <w:lang w:eastAsia="en-GB"/>
         </w:rPr>
+        <w:lastRenderedPageBreak/>
         <w:drawing>
           <wp:inline distT="0" distB="0" distL="0" distR="0">
             <wp:extent cx="4599305" cy="2941983"/>
@@ -183,13 +175,32 @@
         <w:rPr>
           <w:b/>
         </w:rPr>
-        <w:lastRenderedPageBreak/>
         <w:t>Caption:</w:t>
       </w:r>
       <w:r>
         <w:t xml:space="preserve"> The picture is taken from page 76 in </w:t>
       </w:r>
-      <w:hyperlink r:id="rId5" w:history="1">
+      <w:r>
+        <w:t>“Recommendation handbook” chapter 3. A</w:t>
+      </w:r>
+      <w:r>
+        <w:t>nd illustrates the components of a content-based recommendation system.</w:t>
+      </w:r>
+    </w:p>
+    <w:p/>
+    <w:p>
+      <w:r>
+        <w:rPr>
+          <w:b/>
+        </w:rPr>
+        <w:t>Sources:</w:t>
+      </w:r>
+      <w:r>
+        <w:t xml:space="preserve"> </w:t>
+      </w:r>
+    </w:p>
+    <w:p>
+      <w:hyperlink r:id="rId5" w:anchor="page-1" w:history="1">
         <w:r>
           <w:rPr>
             <w:rStyle w:val="Hyperlink"/>
@@ -197,37 +208,9 @@
           <w:t>http://link.springer.com/chapter/10.1007/978-0-387-85820-3_3#page-1</w:t>
         </w:r>
       </w:hyperlink>
-      <w:r>
-        <w:t xml:space="preserve"> </w:t>
-      </w:r>
-      <w:r>
-        <w:t>and illustrates the components of a content-based recommendation system.</w:t>
-      </w:r>
-    </w:p>
-    <w:p/>
-    <w:p>
-      <w:r>
-        <w:rPr>
-          <w:b/>
-        </w:rPr>
-        <w:t>Sources:</w:t>
-      </w:r>
-      <w:r>
-        <w:t xml:space="preserve"> </w:t>
-      </w:r>
     </w:p>
     <w:p>
       <w:hyperlink r:id="rId6" w:history="1">
-        <w:r>
-          <w:rPr>
-            <w:rStyle w:val="Hyperlink"/>
-          </w:rPr>
-          <w:t>http://link.springer.com/chapter/10.1007/978-0-387-85820-3_3#page-1</w:t>
-        </w:r>
-      </w:hyperlink>
-    </w:p>
-    <w:p>
-      <w:hyperlink r:id="rId7" w:history="1">
         <w:r>
           <w:rPr>
             <w:rStyle w:val="Hyperlink"/>

</xml_diff>